<commit_message>
repackaging adapted to R v4.5.2
</commit_message>
<xml_diff>
--- a/dev/rebuild package/setwd.docx
+++ b/dev/rebuild package/setwd.docx
@@ -618,6 +618,42 @@
     </w:p>
     <w:p>
       <w:pPr>
+        <w:ind w:left="567" w:hanging="567"/>
+        <w:rPr>
+          <w:lang w:val="fr-FR"/>
+        </w:rPr>
+      </w:pPr>
+      <w:r>
+        <w:rPr>
+          <w:lang w:val="fr-FR"/>
+        </w:rPr>
+        <w:t>Keep only the R folder and Empty the man folder</w:t>
+      </w:r>
+    </w:p>
+    <w:p>
+      <w:pPr>
+        <w:ind w:left="567" w:hanging="567"/>
+        <w:rPr>
+          <w:lang w:val="fr-FR"/>
+        </w:rPr>
+      </w:pPr>
+      <w:r>
+        <w:rPr>
+          <w:lang w:val="fr-FR"/>
+        </w:rPr>
+        <w:t>Replace the DESCRIPTION FILE</w:t>
+      </w:r>
+    </w:p>
+    <w:p>
+      <w:pPr>
+        <w:ind w:left="567" w:hanging="567"/>
+        <w:rPr>
+          <w:lang w:val="fr-FR"/>
+        </w:rPr>
+      </w:pPr>
+    </w:p>
+    <w:p>
+      <w:pPr>
         <w:shd w:val="clear" w:color="auto" w:fill="272822"/>
         <w:spacing w:line="285" w:lineRule="atLeast"/>
         <w:rPr>
@@ -2156,6 +2192,7 @@
           <w:sz w:val="21"/>
           <w:szCs w:val="21"/>
         </w:rPr>
+        <w:lastRenderedPageBreak/>
         <w:t>        }</w:t>
       </w:r>
     </w:p>
@@ -2219,7 +2256,6 @@
           <w:sz w:val="21"/>
           <w:szCs w:val="21"/>
         </w:rPr>
-        <w:lastRenderedPageBreak/>
         <w:t>  }</w:t>
       </w:r>
     </w:p>
@@ -2979,7 +3015,7 @@
     <w:lvl w:ilvl="0">
       <w:start w:val="1"/>
       <w:numFmt w:val="decimal"/>
-      <w:pStyle w:val="Heading1"/>
+      <w:pStyle w:val="Titre1"/>
       <w:lvlText w:val="%1."/>
       <w:lvlJc w:val="left"/>
       <w:pPr>
@@ -2992,7 +3028,7 @@
     <w:lvl w:ilvl="1">
       <w:start w:val="1"/>
       <w:numFmt w:val="decimal"/>
-      <w:pStyle w:val="Heading2"/>
+      <w:pStyle w:val="Titre2"/>
       <w:lvlText w:val="%1.%2."/>
       <w:lvlJc w:val="left"/>
       <w:pPr>
@@ -3005,7 +3041,7 @@
     <w:lvl w:ilvl="2">
       <w:start w:val="1"/>
       <w:numFmt w:val="decimal"/>
-      <w:pStyle w:val="Heading3"/>
+      <w:pStyle w:val="Titre3"/>
       <w:lvlText w:val="%1.%2.%3."/>
       <w:lvlJc w:val="left"/>
       <w:pPr>
@@ -3514,11 +3550,11 @@
       <w:sz w:val="24"/>
     </w:rPr>
   </w:style>
-  <w:style w:type="paragraph" w:styleId="Heading1">
+  <w:style w:type="paragraph" w:styleId="Titre1">
     <w:name w:val="heading 1"/>
     <w:basedOn w:val="Normal"/>
     <w:next w:val="Normal"/>
-    <w:link w:val="Heading1Char"/>
+    <w:link w:val="Titre1Car"/>
     <w:uiPriority w:val="9"/>
     <w:qFormat/>
     <w:rsid w:val="0017024F"/>
@@ -3545,11 +3581,11 @@
       <w:szCs w:val="32"/>
     </w:rPr>
   </w:style>
-  <w:style w:type="paragraph" w:styleId="Heading2">
+  <w:style w:type="paragraph" w:styleId="Titre2">
     <w:name w:val="heading 2"/>
     <w:basedOn w:val="Normal"/>
     <w:next w:val="Normal"/>
-    <w:link w:val="Heading2Char"/>
+    <w:link w:val="Titre2Car"/>
     <w:uiPriority w:val="9"/>
     <w:qFormat/>
     <w:rsid w:val="0017024F"/>
@@ -3576,11 +3612,11 @@
       <w:szCs w:val="28"/>
     </w:rPr>
   </w:style>
-  <w:style w:type="paragraph" w:styleId="Heading3">
+  <w:style w:type="paragraph" w:styleId="Titre3">
     <w:name w:val="heading 3"/>
     <w:basedOn w:val="Normal"/>
     <w:next w:val="Normal"/>
-    <w:link w:val="Heading3Char"/>
+    <w:link w:val="Titre3Car"/>
     <w:uiPriority w:val="9"/>
     <w:qFormat/>
     <w:rsid w:val="0017024F"/>
@@ -3605,11 +3641,11 @@
       <w:sz w:val="28"/>
     </w:rPr>
   </w:style>
-  <w:style w:type="paragraph" w:styleId="Heading4">
+  <w:style w:type="paragraph" w:styleId="Titre4">
     <w:name w:val="heading 4"/>
     <w:basedOn w:val="Normal"/>
     <w:next w:val="Normal"/>
-    <w:link w:val="Heading4Char"/>
+    <w:link w:val="Titre4Car"/>
     <w:uiPriority w:val="9"/>
     <w:semiHidden/>
     <w:unhideWhenUsed/>
@@ -3627,11 +3663,11 @@
       <w:color w:val="365F91" w:themeColor="accent1" w:themeShade="BF"/>
     </w:rPr>
   </w:style>
-  <w:style w:type="paragraph" w:styleId="Heading5">
+  <w:style w:type="paragraph" w:styleId="Titre5">
     <w:name w:val="heading 5"/>
     <w:basedOn w:val="Normal"/>
     <w:next w:val="Normal"/>
-    <w:link w:val="Heading5Char"/>
+    <w:link w:val="Titre5Car"/>
     <w:uiPriority w:val="9"/>
     <w:semiHidden/>
     <w:unhideWhenUsed/>
@@ -3648,11 +3684,11 @@
       <w:color w:val="365F91" w:themeColor="accent1" w:themeShade="BF"/>
     </w:rPr>
   </w:style>
-  <w:style w:type="paragraph" w:styleId="Heading6">
+  <w:style w:type="paragraph" w:styleId="Titre6">
     <w:name w:val="heading 6"/>
     <w:basedOn w:val="Normal"/>
     <w:next w:val="Normal"/>
-    <w:link w:val="Heading6Char"/>
+    <w:link w:val="Titre6Car"/>
     <w:uiPriority w:val="9"/>
     <w:semiHidden/>
     <w:unhideWhenUsed/>
@@ -3671,11 +3707,11 @@
       <w:color w:val="595959" w:themeColor="text1" w:themeTint="A6"/>
     </w:rPr>
   </w:style>
-  <w:style w:type="paragraph" w:styleId="Heading7">
+  <w:style w:type="paragraph" w:styleId="Titre7">
     <w:name w:val="heading 7"/>
     <w:basedOn w:val="Normal"/>
     <w:next w:val="Normal"/>
-    <w:link w:val="Heading7Char"/>
+    <w:link w:val="Titre7Car"/>
     <w:uiPriority w:val="9"/>
     <w:semiHidden/>
     <w:unhideWhenUsed/>
@@ -3692,11 +3728,11 @@
       <w:color w:val="595959" w:themeColor="text1" w:themeTint="A6"/>
     </w:rPr>
   </w:style>
-  <w:style w:type="paragraph" w:styleId="Heading8">
+  <w:style w:type="paragraph" w:styleId="Titre8">
     <w:name w:val="heading 8"/>
     <w:basedOn w:val="Normal"/>
     <w:next w:val="Normal"/>
-    <w:link w:val="Heading8Char"/>
+    <w:link w:val="Titre8Car"/>
     <w:uiPriority w:val="9"/>
     <w:semiHidden/>
     <w:unhideWhenUsed/>
@@ -3714,11 +3750,11 @@
       <w:color w:val="272727" w:themeColor="text1" w:themeTint="D8"/>
     </w:rPr>
   </w:style>
-  <w:style w:type="paragraph" w:styleId="Heading9">
+  <w:style w:type="paragraph" w:styleId="Titre9">
     <w:name w:val="heading 9"/>
     <w:basedOn w:val="Normal"/>
     <w:next w:val="Normal"/>
-    <w:link w:val="Heading9Char"/>
+    <w:link w:val="Titre9Car"/>
     <w:uiPriority w:val="9"/>
     <w:semiHidden/>
     <w:unhideWhenUsed/>
@@ -3734,13 +3770,13 @@
       <w:color w:val="272727" w:themeColor="text1" w:themeTint="D8"/>
     </w:rPr>
   </w:style>
-  <w:style w:type="character" w:default="1" w:styleId="DefaultParagraphFont">
+  <w:style w:type="character" w:default="1" w:styleId="Policepardfaut">
     <w:name w:val="Default Paragraph Font"/>
     <w:uiPriority w:val="1"/>
     <w:semiHidden/>
     <w:unhideWhenUsed/>
   </w:style>
-  <w:style w:type="table" w:default="1" w:styleId="TableNormal">
+  <w:style w:type="table" w:default="1" w:styleId="TableauNormal">
     <w:name w:val="Normal Table"/>
     <w:uiPriority w:val="99"/>
     <w:semiHidden/>
@@ -3755,16 +3791,16 @@
       </w:tblCellMar>
     </w:tblPr>
   </w:style>
-  <w:style w:type="numbering" w:default="1" w:styleId="NoList">
+  <w:style w:type="numbering" w:default="1" w:styleId="Aucuneliste">
     <w:name w:val="No List"/>
     <w:uiPriority w:val="99"/>
     <w:semiHidden/>
     <w:unhideWhenUsed/>
   </w:style>
-  <w:style w:type="character" w:customStyle="1" w:styleId="Heading1Char">
-    <w:name w:val="Heading 1 Char"/>
-    <w:basedOn w:val="DefaultParagraphFont"/>
-    <w:link w:val="Heading1"/>
+  <w:style w:type="character" w:customStyle="1" w:styleId="Titre1Car">
+    <w:name w:val="Titre 1 Car"/>
+    <w:basedOn w:val="Policepardfaut"/>
+    <w:link w:val="Titre1"/>
     <w:uiPriority w:val="9"/>
     <w:rsid w:val="0017024F"/>
     <w:rPr>
@@ -3776,10 +3812,10 @@
       <w:szCs w:val="32"/>
     </w:rPr>
   </w:style>
-  <w:style w:type="character" w:customStyle="1" w:styleId="Heading2Char">
-    <w:name w:val="Heading 2 Char"/>
-    <w:basedOn w:val="DefaultParagraphFont"/>
-    <w:link w:val="Heading2"/>
+  <w:style w:type="character" w:customStyle="1" w:styleId="Titre2Car">
+    <w:name w:val="Titre 2 Car"/>
+    <w:basedOn w:val="Policepardfaut"/>
+    <w:link w:val="Titre2"/>
     <w:uiPriority w:val="9"/>
     <w:rsid w:val="0017024F"/>
     <w:rPr>
@@ -3791,10 +3827,10 @@
       <w:szCs w:val="28"/>
     </w:rPr>
   </w:style>
-  <w:style w:type="character" w:customStyle="1" w:styleId="Heading3Char">
-    <w:name w:val="Heading 3 Char"/>
-    <w:basedOn w:val="DefaultParagraphFont"/>
-    <w:link w:val="Heading3"/>
+  <w:style w:type="character" w:customStyle="1" w:styleId="Titre3Car">
+    <w:name w:val="Titre 3 Car"/>
+    <w:basedOn w:val="Policepardfaut"/>
+    <w:link w:val="Titre3"/>
     <w:uiPriority w:val="9"/>
     <w:rsid w:val="0017024F"/>
     <w:rPr>
@@ -3804,10 +3840,10 @@
       <w:sz w:val="28"/>
     </w:rPr>
   </w:style>
-  <w:style w:type="character" w:customStyle="1" w:styleId="Heading4Char">
-    <w:name w:val="Heading 4 Char"/>
-    <w:basedOn w:val="DefaultParagraphFont"/>
-    <w:link w:val="Heading4"/>
+  <w:style w:type="character" w:customStyle="1" w:styleId="Titre4Car">
+    <w:name w:val="Titre 4 Car"/>
+    <w:basedOn w:val="Policepardfaut"/>
+    <w:link w:val="Titre4"/>
     <w:uiPriority w:val="9"/>
     <w:semiHidden/>
     <w:rsid w:val="00CF0DB8"/>
@@ -3819,10 +3855,10 @@
       <w:sz w:val="24"/>
     </w:rPr>
   </w:style>
-  <w:style w:type="character" w:customStyle="1" w:styleId="Heading5Char">
-    <w:name w:val="Heading 5 Char"/>
-    <w:basedOn w:val="DefaultParagraphFont"/>
-    <w:link w:val="Heading5"/>
+  <w:style w:type="character" w:customStyle="1" w:styleId="Titre5Car">
+    <w:name w:val="Titre 5 Car"/>
+    <w:basedOn w:val="Policepardfaut"/>
+    <w:link w:val="Titre5"/>
     <w:uiPriority w:val="9"/>
     <w:semiHidden/>
     <w:rsid w:val="00CF0DB8"/>
@@ -3832,10 +3868,10 @@
       <w:sz w:val="24"/>
     </w:rPr>
   </w:style>
-  <w:style w:type="character" w:customStyle="1" w:styleId="Heading6Char">
-    <w:name w:val="Heading 6 Char"/>
-    <w:basedOn w:val="DefaultParagraphFont"/>
-    <w:link w:val="Heading6"/>
+  <w:style w:type="character" w:customStyle="1" w:styleId="Titre6Car">
+    <w:name w:val="Titre 6 Car"/>
+    <w:basedOn w:val="Policepardfaut"/>
+    <w:link w:val="Titre6"/>
     <w:uiPriority w:val="9"/>
     <w:semiHidden/>
     <w:rsid w:val="00CF0DB8"/>
@@ -3847,10 +3883,10 @@
       <w:sz w:val="24"/>
     </w:rPr>
   </w:style>
-  <w:style w:type="character" w:customStyle="1" w:styleId="Heading7Char">
-    <w:name w:val="Heading 7 Char"/>
-    <w:basedOn w:val="DefaultParagraphFont"/>
-    <w:link w:val="Heading7"/>
+  <w:style w:type="character" w:customStyle="1" w:styleId="Titre7Car">
+    <w:name w:val="Titre 7 Car"/>
+    <w:basedOn w:val="Policepardfaut"/>
+    <w:link w:val="Titre7"/>
     <w:uiPriority w:val="9"/>
     <w:semiHidden/>
     <w:rsid w:val="00CF0DB8"/>
@@ -3860,10 +3896,10 @@
       <w:sz w:val="24"/>
     </w:rPr>
   </w:style>
-  <w:style w:type="character" w:customStyle="1" w:styleId="Heading8Char">
-    <w:name w:val="Heading 8 Char"/>
-    <w:basedOn w:val="DefaultParagraphFont"/>
-    <w:link w:val="Heading8"/>
+  <w:style w:type="character" w:customStyle="1" w:styleId="Titre8Car">
+    <w:name w:val="Titre 8 Car"/>
+    <w:basedOn w:val="Policepardfaut"/>
+    <w:link w:val="Titre8"/>
     <w:uiPriority w:val="9"/>
     <w:semiHidden/>
     <w:rsid w:val="00CF0DB8"/>
@@ -3875,10 +3911,10 @@
       <w:sz w:val="24"/>
     </w:rPr>
   </w:style>
-  <w:style w:type="character" w:customStyle="1" w:styleId="Heading9Char">
-    <w:name w:val="Heading 9 Char"/>
-    <w:basedOn w:val="DefaultParagraphFont"/>
-    <w:link w:val="Heading9"/>
+  <w:style w:type="character" w:customStyle="1" w:styleId="Titre9Car">
+    <w:name w:val="Titre 9 Car"/>
+    <w:basedOn w:val="Policepardfaut"/>
+    <w:link w:val="Titre9"/>
     <w:uiPriority w:val="9"/>
     <w:semiHidden/>
     <w:rsid w:val="00CF0DB8"/>
@@ -3888,11 +3924,11 @@
       <w:sz w:val="24"/>
     </w:rPr>
   </w:style>
-  <w:style w:type="paragraph" w:styleId="Title">
+  <w:style w:type="paragraph" w:styleId="Titre">
     <w:name w:val="Title"/>
     <w:basedOn w:val="Normal"/>
     <w:next w:val="Normal"/>
-    <w:link w:val="TitleChar"/>
+    <w:link w:val="TitreCar"/>
     <w:uiPriority w:val="10"/>
     <w:rsid w:val="00CF0DB8"/>
     <w:pPr>
@@ -3907,10 +3943,10 @@
       <w:szCs w:val="56"/>
     </w:rPr>
   </w:style>
-  <w:style w:type="character" w:customStyle="1" w:styleId="TitleChar">
-    <w:name w:val="Title Char"/>
-    <w:basedOn w:val="DefaultParagraphFont"/>
-    <w:link w:val="Title"/>
+  <w:style w:type="character" w:customStyle="1" w:styleId="TitreCar">
+    <w:name w:val="Titre Car"/>
+    <w:basedOn w:val="Policepardfaut"/>
+    <w:link w:val="Titre"/>
     <w:uiPriority w:val="10"/>
     <w:rsid w:val="00CF0DB8"/>
     <w:rPr>
@@ -3921,11 +3957,11 @@
       <w:szCs w:val="56"/>
     </w:rPr>
   </w:style>
-  <w:style w:type="paragraph" w:styleId="Subtitle">
+  <w:style w:type="paragraph" w:styleId="Sous-titre">
     <w:name w:val="Subtitle"/>
     <w:basedOn w:val="Normal"/>
     <w:next w:val="Normal"/>
-    <w:link w:val="SubtitleChar"/>
+    <w:link w:val="Sous-titreCar"/>
     <w:uiPriority w:val="11"/>
     <w:rsid w:val="00CF0DB8"/>
     <w:pPr>
@@ -3942,10 +3978,10 @@
       <w:szCs w:val="28"/>
     </w:rPr>
   </w:style>
-  <w:style w:type="character" w:customStyle="1" w:styleId="SubtitleChar">
-    <w:name w:val="Subtitle Char"/>
-    <w:basedOn w:val="DefaultParagraphFont"/>
-    <w:link w:val="Subtitle"/>
+  <w:style w:type="character" w:customStyle="1" w:styleId="Sous-titreCar">
+    <w:name w:val="Sous-titre Car"/>
+    <w:basedOn w:val="Policepardfaut"/>
+    <w:link w:val="Sous-titre"/>
     <w:uiPriority w:val="11"/>
     <w:rsid w:val="00CF0DB8"/>
     <w:rPr>
@@ -3956,11 +3992,11 @@
       <w:szCs w:val="28"/>
     </w:rPr>
   </w:style>
-  <w:style w:type="paragraph" w:styleId="Quote">
+  <w:style w:type="paragraph" w:styleId="Citation">
     <w:name w:val="Quote"/>
     <w:basedOn w:val="Normal"/>
     <w:next w:val="Normal"/>
-    <w:link w:val="QuoteChar"/>
+    <w:link w:val="CitationCar"/>
     <w:uiPriority w:val="29"/>
     <w:rsid w:val="00CF0DB8"/>
     <w:pPr>
@@ -3973,10 +4009,10 @@
       <w:color w:val="404040" w:themeColor="text1" w:themeTint="BF"/>
     </w:rPr>
   </w:style>
-  <w:style w:type="character" w:customStyle="1" w:styleId="QuoteChar">
-    <w:name w:val="Quote Char"/>
-    <w:basedOn w:val="DefaultParagraphFont"/>
-    <w:link w:val="Quote"/>
+  <w:style w:type="character" w:customStyle="1" w:styleId="CitationCar">
+    <w:name w:val="Citation Car"/>
+    <w:basedOn w:val="Policepardfaut"/>
+    <w:link w:val="Citation"/>
     <w:uiPriority w:val="29"/>
     <w:rsid w:val="00CF0DB8"/>
     <w:rPr>
@@ -3987,7 +4023,7 @@
       <w:sz w:val="24"/>
     </w:rPr>
   </w:style>
-  <w:style w:type="paragraph" w:styleId="ListParagraph">
+  <w:style w:type="paragraph" w:styleId="Paragraphedeliste">
     <w:name w:val="List Paragraph"/>
     <w:basedOn w:val="Normal"/>
     <w:uiPriority w:val="34"/>
@@ -3997,9 +4033,9 @@
       <w:contextualSpacing/>
     </w:pPr>
   </w:style>
-  <w:style w:type="character" w:styleId="IntenseEmphasis">
+  <w:style w:type="character" w:styleId="Accentuationintense">
     <w:name w:val="Intense Emphasis"/>
-    <w:basedOn w:val="DefaultParagraphFont"/>
+    <w:basedOn w:val="Policepardfaut"/>
     <w:uiPriority w:val="21"/>
     <w:rsid w:val="00CF0DB8"/>
     <w:rPr>
@@ -4008,11 +4044,11 @@
       <w:color w:val="365F91" w:themeColor="accent1" w:themeShade="BF"/>
     </w:rPr>
   </w:style>
-  <w:style w:type="paragraph" w:styleId="IntenseQuote">
+  <w:style w:type="paragraph" w:styleId="Citationintense">
     <w:name w:val="Intense Quote"/>
     <w:basedOn w:val="Normal"/>
     <w:next w:val="Normal"/>
-    <w:link w:val="IntenseQuoteChar"/>
+    <w:link w:val="CitationintenseCar"/>
     <w:uiPriority w:val="30"/>
     <w:rsid w:val="00CF0DB8"/>
     <w:pPr>
@@ -4030,10 +4066,10 @@
       <w:color w:val="365F91" w:themeColor="accent1" w:themeShade="BF"/>
     </w:rPr>
   </w:style>
-  <w:style w:type="character" w:customStyle="1" w:styleId="IntenseQuoteChar">
-    <w:name w:val="Intense Quote Char"/>
-    <w:basedOn w:val="DefaultParagraphFont"/>
-    <w:link w:val="IntenseQuote"/>
+  <w:style w:type="character" w:customStyle="1" w:styleId="CitationintenseCar">
+    <w:name w:val="Citation intense Car"/>
+    <w:basedOn w:val="Policepardfaut"/>
+    <w:link w:val="Citationintense"/>
     <w:uiPriority w:val="30"/>
     <w:rsid w:val="00CF0DB8"/>
     <w:rPr>
@@ -4044,9 +4080,9 @@
       <w:sz w:val="24"/>
     </w:rPr>
   </w:style>
-  <w:style w:type="character" w:styleId="IntenseReference">
+  <w:style w:type="character" w:styleId="Rfrenceintense">
     <w:name w:val="Intense Reference"/>
-    <w:basedOn w:val="DefaultParagraphFont"/>
+    <w:basedOn w:val="Policepardfaut"/>
     <w:uiPriority w:val="32"/>
     <w:rsid w:val="00CF0DB8"/>
     <w:rPr>

</xml_diff>